<commit_message>
Awesome script to plot an interactive line chart of life expectancy
based on ggiraph
</commit_message>
<xml_diff>
--- a/pensioni proposta grafici.docx
+++ b/pensioni proposta grafici.docx
@@ -65,9 +65,9 @@
         </w:rPr>
         <w:t xml:space="preserve">Le rapport de dépendance est la proportion entre population en âge de travailler et personnes à la retraite. En 1948 </w:t>
       </w:r>
-      <w:bookmarkStart w:id="0" w:name="__DdeLink__87_608795493"/>
+      <w:bookmarkStart w:id="0" w:name="__DdeLink__91_608795493"/>
       <w:bookmarkStart w:id="1" w:name="__DdeLink__89_608795493"/>
-      <w:bookmarkStart w:id="2" w:name="__DdeLink__91_608795493"/>
+      <w:bookmarkStart w:id="2" w:name="__DdeLink__87_608795493"/>
       <w:r>
         <w:rPr>
           <w:lang w:val="fr-CH"/>
@@ -549,6 +549,44 @@
           <w:t>http://www.bfs.admin.ch/bfs/portal/fr/index/themen/13/02/02/key/finanzen.html</w:t>
         </w:r>
       </w:hyperlink>
+    </w:p>
+    <w:p>
+      <w:pPr>
+        <w:pStyle w:val="ListParagraph"/>
+        <w:rPr>
+          <w:rStyle w:val="InternetLink"/>
+          <w:lang w:val="fr-CH"/>
+        </w:rPr>
+      </w:pPr>
+      <w:r>
+        <w:rPr/>
+      </w:r>
+    </w:p>
+    <w:p>
+      <w:pPr>
+        <w:pStyle w:val="ListParagraph"/>
+        <w:rPr/>
+      </w:pPr>
+      <w:r>
+        <w:rPr>
+          <w:rStyle w:val="InternetLink"/>
+          <w:u w:val="none"/>
+          <w:lang w:val="fr-CH"/>
+        </w:rPr>
+        <w:t xml:space="preserve">Dépense + recettes + bilan + </w:t>
+      </w:r>
+    </w:p>
+    <w:p>
+      <w:pPr>
+        <w:pStyle w:val="ListParagraph"/>
+        <w:rPr>
+          <w:rStyle w:val="InternetLink"/>
+          <w:lang w:val="fr-CH"/>
+        </w:rPr>
+      </w:pPr>
+      <w:r>
+        <w:rPr/>
+      </w:r>
     </w:p>
     <w:p>
       <w:pPr>
@@ -834,7 +872,7 @@
     <w:p>
       <w:r>
         <w:rPr>
-          <w:rFonts w:ascii="Calibri" w:hAnsi="Calibri" w:eastAsia="宋体" w:cs="Arial" w:asciiTheme="minorHAnsi" w:cstheme="minorBidi" w:eastAsiaTheme="minorEastAsia" w:hAnsiTheme="minorHAnsi"/>
+          <w:rFonts w:ascii="Calibri" w:hAnsi="Calibri" w:eastAsia="宋体" w:cs="Arial"/>
           <w:b w:val="false"/>
           <w:bCs w:val="false"/>
           <w:i w:val="false"/>
@@ -847,7 +885,7 @@
           <w:shadow w:val="false"/>
           <w:emboss w:val="false"/>
           <w:imprint w:val="false"/>
-          <w:color w:val="auto"/>
+          <w:color w:val="00000A"/>
           <w:spacing w:val="0"/>
           <w:w w:val="100"/>
           <w:position w:val="0"/>
@@ -1764,6 +1802,69 @@
       <w:rFonts w:cs="Wingdings"/>
     </w:rPr>
   </w:style>
+  <w:style w:type="character" w:styleId="ListLabel18">
+    <w:name w:val="ListLabel 18"/>
+    <w:qFormat/>
+    <w:rPr>
+      <w:rFonts w:cs="Arial"/>
+    </w:rPr>
+  </w:style>
+  <w:style w:type="character" w:styleId="ListLabel19">
+    <w:name w:val="ListLabel 19"/>
+    <w:qFormat/>
+    <w:rPr>
+      <w:rFonts w:cs="Courier New"/>
+    </w:rPr>
+  </w:style>
+  <w:style w:type="character" w:styleId="ListLabel20">
+    <w:name w:val="ListLabel 20"/>
+    <w:qFormat/>
+    <w:rPr>
+      <w:rFonts w:cs="Wingdings"/>
+    </w:rPr>
+  </w:style>
+  <w:style w:type="character" w:styleId="ListLabel21">
+    <w:name w:val="ListLabel 21"/>
+    <w:qFormat/>
+    <w:rPr>
+      <w:rFonts w:cs="Symbol"/>
+    </w:rPr>
+  </w:style>
+  <w:style w:type="character" w:styleId="ListLabel22">
+    <w:name w:val="ListLabel 22"/>
+    <w:qFormat/>
+    <w:rPr>
+      <w:rFonts w:cs="Courier New"/>
+    </w:rPr>
+  </w:style>
+  <w:style w:type="character" w:styleId="ListLabel23">
+    <w:name w:val="ListLabel 23"/>
+    <w:qFormat/>
+    <w:rPr>
+      <w:rFonts w:cs="Wingdings"/>
+    </w:rPr>
+  </w:style>
+  <w:style w:type="character" w:styleId="ListLabel24">
+    <w:name w:val="ListLabel 24"/>
+    <w:qFormat/>
+    <w:rPr>
+      <w:rFonts w:cs="Symbol"/>
+    </w:rPr>
+  </w:style>
+  <w:style w:type="character" w:styleId="ListLabel25">
+    <w:name w:val="ListLabel 25"/>
+    <w:qFormat/>
+    <w:rPr>
+      <w:rFonts w:cs="Courier New"/>
+    </w:rPr>
+  </w:style>
+  <w:style w:type="character" w:styleId="ListLabel26">
+    <w:name w:val="ListLabel 26"/>
+    <w:qFormat/>
+    <w:rPr>
+      <w:rFonts w:cs="Wingdings"/>
+    </w:rPr>
+  </w:style>
   <w:style w:type="paragraph" w:styleId="Heading">
     <w:name w:val="Heading"/>
     <w:basedOn w:val="Normal"/>

</xml_diff>